<commit_message>
Update INF36207 - Instructions d’utilisation.docx
</commit_message>
<xml_diff>
--- a/INF36207 - Instructions d’utilisation.docx
+++ b/INF36207 - Instructions d’utilisation.docx
@@ -1291,7 +1291,19 @@
         <w:rPr>
           <w:lang w:val="fr-CA"/>
         </w:rPr>
-        <w:t>pour utiliser nos applications. Vous n’avez qu’à désarchiver l’archive contenant soit le serveur ou le client. Vous y trouverez les divers fichiers don</w:t>
+        <w:t xml:space="preserve">pour utiliser nos applications. Vous n’avez qu’à désarchiver l’archive contenant le serveur </w:t>
+      </w:r>
+      <w:r>
+        <w:rPr>
+          <w:lang w:val="fr-CA"/>
+        </w:rPr>
+        <w:t>et</w:t>
+      </w:r>
+      <w:r>
+        <w:rPr>
+          <w:lang w:val="fr-CA"/>
+        </w:rPr>
+        <w:t xml:space="preserve"> le client. Vous y trouverez les divers fichiers don</w:t>
       </w:r>
       <w:r>
         <w:rPr>
@@ -1327,25 +1339,25 @@
         <w:rPr>
           <w:lang w:val="fr-CA"/>
         </w:rPr>
-        <w:t xml:space="preserve"> Pour trouver les </w:t>
-      </w:r>
-      <w:r>
-        <w:rPr>
-          <w:lang w:val="fr-CA"/>
-        </w:rPr>
-        <w:t>exécutable</w:t>
-      </w:r>
-      <w:r>
-        <w:rPr>
-          <w:lang w:val="fr-CA"/>
-        </w:rPr>
-        <w:t>s</w:t>
-      </w:r>
-      <w:r>
-        <w:rPr>
-          <w:lang w:val="fr-CA"/>
-        </w:rPr>
-        <w:t>, rendez-vous dans le dossier de l’application que vous voulez utiliser et chercher pour « nom_du_programme.exe ».</w:t>
+        <w:t xml:space="preserve"> Pour trouver les exécutables</w:t>
+      </w:r>
+      <w:r>
+        <w:rPr>
+          <w:lang w:val="fr-CA"/>
+        </w:rPr>
+        <w:t>, rendez-vous dans le dossier</w:t>
+      </w:r>
+      <w:r>
+        <w:rPr>
+          <w:lang w:val="fr-CA"/>
+        </w:rPr>
+        <w:t xml:space="preserve"> Application puis Client ou Serveur</w:t>
+      </w:r>
+      <w:r>
+        <w:rPr>
+          <w:lang w:val="fr-CA"/>
+        </w:rPr>
+        <w:t xml:space="preserve"> et chercher pour « nom_du_programme.exe ».</w:t>
       </w:r>
     </w:p>
     <w:p>

</xml_diff>